<commit_message>
add images to journals
</commit_message>
<xml_diff>
--- a/journals/documents/journal3.docx
+++ b/journals/documents/journal3.docx
@@ -246,31 +246,7 @@
           <w:szCs w:val="28"/>
           <w14:ligatures w14:val="none"/>
         </w:rPr>
-        <w:t xml:space="preserve">I have learned more about Tauri but when </w:t>
-      </w:r>
-      <w:proofErr w:type="gramStart"/>
-      <w:r>
-        <w:rPr>
-          <w:rFonts w:ascii="DM Sans" w:eastAsia="Times New Roman" w:hAnsi="DM Sans" w:cs="Times New Roman"/>
-          <w:color w:val="212529"/>
-          <w:kern w:val="0"/>
-          <w:sz w:val="28"/>
-          <w:szCs w:val="28"/>
-          <w14:ligatures w14:val="none"/>
-        </w:rPr>
-        <w:t>It</w:t>
-      </w:r>
-      <w:proofErr w:type="gramEnd"/>
-      <w:r>
-        <w:rPr>
-          <w:rFonts w:ascii="DM Sans" w:eastAsia="Times New Roman" w:hAnsi="DM Sans" w:cs="Times New Roman"/>
-          <w:color w:val="212529"/>
-          <w:kern w:val="0"/>
-          <w:sz w:val="28"/>
-          <w:szCs w:val="28"/>
-          <w14:ligatures w14:val="none"/>
-        </w:rPr>
-        <w:t xml:space="preserve"> comes to rust, I have a very basic and surface level understanding of it.</w:t>
+        <w:t>I have learned more about Tauri but when It comes to rust, I have a very basic and surface level understanding of it.</w:t>
       </w:r>
     </w:p>
     <w:p>
@@ -978,17 +954,263 @@
     </w:p>
     <w:p>
       <w:pPr>
-        <w:rPr>
+        <w:jc w:val="center"/>
+        <w:rPr>
+          <w:rFonts w:ascii="Asap" w:hAnsi="Asap"/>
+          <w:sz w:val="48"/>
+          <w:szCs w:val="48"/>
+        </w:rPr>
+      </w:pPr>
+      <w:r>
+        <w:rPr>
+          <w:rFonts w:ascii="Asap" w:hAnsi="Asap"/>
           <w:noProof/>
-        </w:rPr>
-      </w:pPr>
-      <w:r>
-        <w:rPr>
-          <w:rFonts w:ascii="Asap" w:hAnsi="Asap"/>
-          <w:sz w:val="28"/>
-          <w:szCs w:val="28"/>
-        </w:rPr>
-        <w:t xml:space="preserve">I have gotten the button completely prototyped and ready for molding. I just need to print out more button molds and prepare to pour the epoxy. The mold has already started prototyping. I’ve 3D printed it in TPU, a more flexible but stiff enough, plastic that will hopefully allow me to mold a </w:t>
+          <w:sz w:val="48"/>
+          <w:szCs w:val="48"/>
+        </w:rPr>
+        <w:lastRenderedPageBreak/>
+        <w:drawing>
+          <wp:anchor distT="0" distB="0" distL="114300" distR="114300" simplePos="0" relativeHeight="251659264" behindDoc="0" locked="0" layoutInCell="1" allowOverlap="1" wp14:anchorId="0DE325F3" wp14:editId="18168907">
+            <wp:simplePos x="0" y="0"/>
+            <wp:positionH relativeFrom="column">
+              <wp:posOffset>-466090</wp:posOffset>
+            </wp:positionH>
+            <wp:positionV relativeFrom="paragraph">
+              <wp:posOffset>962025</wp:posOffset>
+            </wp:positionV>
+            <wp:extent cx="3390900" cy="1564640"/>
+            <wp:effectExtent l="0" t="1270" r="0" b="0"/>
+            <wp:wrapSquare wrapText="bothSides"/>
+            <wp:docPr id="1751865342" name="Picture 1" descr="A close-up of a piece of paper&#10;&#10;Description automatically generated"/>
+            <wp:cNvGraphicFramePr>
+              <a:graphicFrameLocks xmlns:a="http://schemas.openxmlformats.org/drawingml/2006/main" noChangeAspect="1"/>
+            </wp:cNvGraphicFramePr>
+            <a:graphic xmlns:a="http://schemas.openxmlformats.org/drawingml/2006/main">
+              <a:graphicData uri="http://schemas.openxmlformats.org/drawingml/2006/picture">
+                <pic:pic xmlns:pic="http://schemas.openxmlformats.org/drawingml/2006/picture">
+                  <pic:nvPicPr>
+                    <pic:cNvPr id="1751865342" name="Picture 1" descr="A close-up of a piece of paper&#10;&#10;Description automatically generated"/>
+                    <pic:cNvPicPr>
+                      <a:picLocks noChangeAspect="1" noChangeArrowheads="1"/>
+                    </pic:cNvPicPr>
+                  </pic:nvPicPr>
+                  <pic:blipFill>
+                    <a:blip r:embed="rId9" cstate="print">
+                      <a:extLst>
+                        <a:ext uri="{28A0092B-C50C-407E-A947-70E740481C1C}">
+                          <a14:useLocalDpi xmlns:a14="http://schemas.microsoft.com/office/drawing/2010/main" val="0"/>
+                        </a:ext>
+                      </a:extLst>
+                    </a:blip>
+                    <a:srcRect/>
+                    <a:stretch>
+                      <a:fillRect/>
+                    </a:stretch>
+                  </pic:blipFill>
+                  <pic:spPr bwMode="auto">
+                    <a:xfrm rot="5400000">
+                      <a:off x="0" y="0"/>
+                      <a:ext cx="3390900" cy="1564640"/>
+                    </a:xfrm>
+                    <a:prstGeom prst="rect">
+                      <a:avLst/>
+                    </a:prstGeom>
+                    <a:noFill/>
+                    <a:ln>
+                      <a:noFill/>
+                    </a:ln>
+                  </pic:spPr>
+                </pic:pic>
+              </a:graphicData>
+            </a:graphic>
+          </wp:anchor>
+        </w:drawing>
+      </w:r>
+      <w:r>
+        <w:rPr>
+          <w:rFonts w:ascii="Asap" w:hAnsi="Asap"/>
+          <w:noProof/>
+          <w:sz w:val="48"/>
+          <w:szCs w:val="48"/>
+        </w:rPr>
+        <w:drawing>
+          <wp:inline distT="0" distB="0" distL="0" distR="0" wp14:anchorId="7C8DA18C" wp14:editId="713BA42F">
+            <wp:extent cx="3800475" cy="2281555"/>
+            <wp:effectExtent l="0" t="0" r="9525" b="4445"/>
+            <wp:docPr id="811962613" name="Picture 2" descr="A close up of a white square&#10;&#10;Description automatically generated"/>
+            <wp:cNvGraphicFramePr>
+              <a:graphicFrameLocks xmlns:a="http://schemas.openxmlformats.org/drawingml/2006/main" noChangeAspect="1"/>
+            </wp:cNvGraphicFramePr>
+            <a:graphic xmlns:a="http://schemas.openxmlformats.org/drawingml/2006/main">
+              <a:graphicData uri="http://schemas.openxmlformats.org/drawingml/2006/picture">
+                <pic:pic xmlns:pic="http://schemas.openxmlformats.org/drawingml/2006/picture">
+                  <pic:nvPicPr>
+                    <pic:cNvPr id="811962613" name="Picture 2" descr="A close up of a white square&#10;&#10;Description automatically generated"/>
+                    <pic:cNvPicPr>
+                      <a:picLocks noChangeAspect="1" noChangeArrowheads="1"/>
+                    </pic:cNvPicPr>
+                  </pic:nvPicPr>
+                  <pic:blipFill>
+                    <a:blip r:embed="rId10" cstate="print">
+                      <a:extLst>
+                        <a:ext uri="{28A0092B-C50C-407E-A947-70E740481C1C}">
+                          <a14:useLocalDpi xmlns:a14="http://schemas.microsoft.com/office/drawing/2010/main" val="0"/>
+                        </a:ext>
+                      </a:extLst>
+                    </a:blip>
+                    <a:srcRect/>
+                    <a:stretch>
+                      <a:fillRect/>
+                    </a:stretch>
+                  </pic:blipFill>
+                  <pic:spPr bwMode="auto">
+                    <a:xfrm rot="10800000">
+                      <a:off x="0" y="0"/>
+                      <a:ext cx="3800475" cy="2281555"/>
+                    </a:xfrm>
+                    <a:prstGeom prst="rect">
+                      <a:avLst/>
+                    </a:prstGeom>
+                    <a:noFill/>
+                    <a:ln>
+                      <a:noFill/>
+                    </a:ln>
+                  </pic:spPr>
+                </pic:pic>
+              </a:graphicData>
+            </a:graphic>
+          </wp:inline>
+        </w:drawing>
+      </w:r>
+      <w:r>
+        <w:rPr>
+          <w:rFonts w:ascii="Asap" w:hAnsi="Asap"/>
+          <w:noProof/>
+          <w:sz w:val="48"/>
+          <w:szCs w:val="48"/>
+        </w:rPr>
+        <w:drawing>
+          <wp:inline distT="0" distB="0" distL="0" distR="0" wp14:anchorId="7AD0FA1B" wp14:editId="3FE28CAD">
+            <wp:extent cx="5048250" cy="2329962"/>
+            <wp:effectExtent l="0" t="0" r="0" b="0"/>
+            <wp:docPr id="644182554" name="Picture 3" descr="A close up of a white object&#10;&#10;Description automatically generated"/>
+            <wp:cNvGraphicFramePr>
+              <a:graphicFrameLocks xmlns:a="http://schemas.openxmlformats.org/drawingml/2006/main" noChangeAspect="1"/>
+            </wp:cNvGraphicFramePr>
+            <a:graphic xmlns:a="http://schemas.openxmlformats.org/drawingml/2006/main">
+              <a:graphicData uri="http://schemas.openxmlformats.org/drawingml/2006/picture">
+                <pic:pic xmlns:pic="http://schemas.openxmlformats.org/drawingml/2006/picture">
+                  <pic:nvPicPr>
+                    <pic:cNvPr id="644182554" name="Picture 3" descr="A close up of a white object&#10;&#10;Description automatically generated"/>
+                    <pic:cNvPicPr>
+                      <a:picLocks noChangeAspect="1" noChangeArrowheads="1"/>
+                    </pic:cNvPicPr>
+                  </pic:nvPicPr>
+                  <pic:blipFill>
+                    <a:blip r:embed="rId11" cstate="print">
+                      <a:extLst>
+                        <a:ext uri="{28A0092B-C50C-407E-A947-70E740481C1C}">
+                          <a14:useLocalDpi xmlns:a14="http://schemas.microsoft.com/office/drawing/2010/main" val="0"/>
+                        </a:ext>
+                      </a:extLst>
+                    </a:blip>
+                    <a:srcRect/>
+                    <a:stretch>
+                      <a:fillRect/>
+                    </a:stretch>
+                  </pic:blipFill>
+                  <pic:spPr bwMode="auto">
+                    <a:xfrm>
+                      <a:off x="0" y="0"/>
+                      <a:ext cx="5061998" cy="2336307"/>
+                    </a:xfrm>
+                    <a:prstGeom prst="rect">
+                      <a:avLst/>
+                    </a:prstGeom>
+                    <a:noFill/>
+                    <a:ln>
+                      <a:noFill/>
+                    </a:ln>
+                  </pic:spPr>
+                </pic:pic>
+              </a:graphicData>
+            </a:graphic>
+          </wp:inline>
+        </w:drawing>
+      </w:r>
+    </w:p>
+    <w:p>
+      <w:pPr>
+        <w:jc w:val="center"/>
+        <w:rPr>
+          <w:rFonts w:ascii="Asap" w:hAnsi="Asap"/>
+          <w:sz w:val="28"/>
+          <w:szCs w:val="28"/>
+        </w:rPr>
+      </w:pPr>
+      <w:r>
+        <w:rPr>
+          <w:rFonts w:ascii="Asap" w:hAnsi="Asap"/>
+          <w:sz w:val="28"/>
+          <w:szCs w:val="28"/>
+        </w:rPr>
+        <w:t>(</w:t>
+      </w:r>
+      <w:r>
+        <w:rPr>
+          <w:rFonts w:ascii="Asap" w:hAnsi="Asap"/>
+          <w:sz w:val="28"/>
+          <w:szCs w:val="28"/>
+        </w:rPr>
+        <w:t>Various</w:t>
+      </w:r>
+      <w:r>
+        <w:rPr>
+          <w:rFonts w:ascii="Asap" w:hAnsi="Asap"/>
+          <w:sz w:val="28"/>
+          <w:szCs w:val="28"/>
+        </w:rPr>
+        <w:t xml:space="preserve"> </w:t>
+      </w:r>
+      <w:r>
+        <w:rPr>
+          <w:rFonts w:ascii="Asap" w:hAnsi="Asap"/>
+          <w:sz w:val="28"/>
+          <w:szCs w:val="28"/>
+        </w:rPr>
+        <w:t>pictures of the 3d printed prototypes)</w:t>
+      </w:r>
+    </w:p>
+    <w:p>
+      <w:pPr>
+        <w:rPr>
+          <w:rFonts w:ascii="Asap" w:hAnsi="Asap"/>
+          <w:sz w:val="28"/>
+          <w:szCs w:val="28"/>
+        </w:rPr>
+      </w:pPr>
+    </w:p>
+    <w:p>
+      <w:pPr>
+        <w:rPr>
+          <w:noProof/>
+        </w:rPr>
+      </w:pPr>
+      <w:r>
+        <w:rPr>
+          <w:rFonts w:ascii="Asap" w:hAnsi="Asap"/>
+          <w:sz w:val="28"/>
+          <w:szCs w:val="28"/>
+        </w:rPr>
+        <w:t>I have gotten the button completely prototyped and ready for molding. I just need to print out more button molds and prepare to pour the epoxy. The mold has already started prototyping. I’ve 3D printed it in TPU, a more flexible but stiff enough, plastic that will hopefully allow me to mold a</w:t>
+      </w:r>
+      <w:r>
+        <w:rPr>
+          <w:rFonts w:ascii="Asap" w:hAnsi="Asap"/>
+          <w:sz w:val="28"/>
+          <w:szCs w:val="28"/>
+        </w:rPr>
+        <w:t xml:space="preserve">- </w:t>
       </w:r>
       <w:r>
         <w:rPr>
@@ -1008,6 +1230,7 @@
       <w:r>
         <w:rPr>
           <w:rFonts w:ascii="Asap" w:hAnsi="Asap"/>
+          <w:noProof/>
           <w:sz w:val="28"/>
           <w:szCs w:val="28"/>
         </w:rPr>
@@ -1027,7 +1250,7 @@
                     <pic:cNvPicPr/>
                   </pic:nvPicPr>
                   <pic:blipFill>
-                    <a:blip r:embed="rId9"/>
+                    <a:blip r:embed="rId12"/>
                     <a:stretch>
                       <a:fillRect/>
                     </a:stretch>
@@ -1078,6 +1301,7 @@
       <w:r>
         <w:rPr>
           <w:rFonts w:ascii="Asap" w:hAnsi="Asap"/>
+          <w:noProof/>
           <w:sz w:val="28"/>
           <w:szCs w:val="28"/>
         </w:rPr>
@@ -1097,7 +1321,7 @@
                     <pic:cNvPicPr/>
                   </pic:nvPicPr>
                   <pic:blipFill>
-                    <a:blip r:embed="rId10"/>
+                    <a:blip r:embed="rId13"/>
                     <a:stretch>
                       <a:fillRect/>
                     </a:stretch>
@@ -1183,7 +1407,7 @@
                     <pic:cNvPicPr/>
                   </pic:nvPicPr>
                   <pic:blipFill>
-                    <a:blip r:embed="rId11"/>
+                    <a:blip r:embed="rId14"/>
                     <a:stretch>
                       <a:fillRect/>
                     </a:stretch>
@@ -1282,7 +1506,7 @@
     </w:p>
     <w:p>
       <w:pPr>
-        <w:pStyle w:val="a9"/>
+        <w:pStyle w:val="ListParagraph"/>
         <w:numPr>
           <w:ilvl w:val="0"/>
           <w:numId w:val="2"/>
@@ -1312,7 +1536,7 @@
     </w:p>
     <w:p>
       <w:pPr>
-        <w:pStyle w:val="a9"/>
+        <w:pStyle w:val="ListParagraph"/>
         <w:numPr>
           <w:ilvl w:val="1"/>
           <w:numId w:val="2"/>
@@ -1342,7 +1566,7 @@
     </w:p>
     <w:p>
       <w:pPr>
-        <w:pStyle w:val="a9"/>
+        <w:pStyle w:val="ListParagraph"/>
         <w:numPr>
           <w:ilvl w:val="1"/>
           <w:numId w:val="2"/>
@@ -1364,7 +1588,7 @@
     </w:p>
     <w:p>
       <w:pPr>
-        <w:pStyle w:val="a9"/>
+        <w:pStyle w:val="ListParagraph"/>
         <w:numPr>
           <w:ilvl w:val="1"/>
           <w:numId w:val="2"/>
@@ -1386,7 +1610,7 @@
     </w:p>
     <w:p>
       <w:pPr>
-        <w:pStyle w:val="a9"/>
+        <w:pStyle w:val="ListParagraph"/>
         <w:numPr>
           <w:ilvl w:val="2"/>
           <w:numId w:val="2"/>
@@ -1405,10 +1629,10 @@
         </w:rPr>
         <w:t xml:space="preserve">Sources: </w:t>
       </w:r>
-      <w:hyperlink r:id="rId12" w:history="1">
+      <w:hyperlink r:id="rId15" w:history="1">
         <w:r>
           <w:rPr>
-            <w:rStyle w:val="a7"/>
+            <w:rStyle w:val="Hyperlink"/>
             <w:rFonts w:ascii="Asap" w:hAnsi="Asap"/>
             <w:sz w:val="28"/>
             <w:szCs w:val="28"/>
@@ -1424,10 +1648,10 @@
         </w:rPr>
         <w:t xml:space="preserve">, </w:t>
       </w:r>
-      <w:hyperlink r:id="rId13" w:history="1">
+      <w:hyperlink r:id="rId16" w:history="1">
         <w:r>
           <w:rPr>
-            <w:rStyle w:val="a7"/>
+            <w:rStyle w:val="Hyperlink"/>
             <w:rFonts w:ascii="Asap" w:hAnsi="Asap"/>
             <w:sz w:val="28"/>
             <w:szCs w:val="28"/>
@@ -1443,10 +1667,10 @@
         </w:rPr>
         <w:t xml:space="preserve">, </w:t>
       </w:r>
-      <w:hyperlink r:id="rId14" w:history="1">
+      <w:hyperlink r:id="rId17" w:history="1">
         <w:r>
           <w:rPr>
-            <w:rStyle w:val="a7"/>
+            <w:rStyle w:val="Hyperlink"/>
             <w:rFonts w:ascii="Asap" w:hAnsi="Asap"/>
             <w:sz w:val="28"/>
             <w:szCs w:val="28"/>
@@ -1462,10 +1686,10 @@
         </w:rPr>
         <w:t xml:space="preserve">, </w:t>
       </w:r>
-      <w:hyperlink r:id="rId15" w:history="1">
+      <w:hyperlink r:id="rId18" w:history="1">
         <w:r>
           <w:rPr>
-            <w:rStyle w:val="a7"/>
+            <w:rStyle w:val="Hyperlink"/>
             <w:rFonts w:ascii="Asap" w:hAnsi="Asap"/>
             <w:sz w:val="28"/>
             <w:szCs w:val="28"/>
@@ -1484,7 +1708,7 @@
     </w:p>
     <w:p>
       <w:pPr>
-        <w:pStyle w:val="a9"/>
+        <w:pStyle w:val="ListParagraph"/>
         <w:numPr>
           <w:ilvl w:val="2"/>
           <w:numId w:val="2"/>
@@ -1651,7 +1875,7 @@
     </w:p>
     <w:p>
       <w:pPr>
-        <w:pStyle w:val="a9"/>
+        <w:pStyle w:val="ListParagraph"/>
         <w:numPr>
           <w:ilvl w:val="0"/>
           <w:numId w:val="2"/>
@@ -1682,7 +1906,7 @@
     </w:p>
     <w:p>
       <w:pPr>
-        <w:pStyle w:val="a9"/>
+        <w:pStyle w:val="ListParagraph"/>
         <w:numPr>
           <w:ilvl w:val="1"/>
           <w:numId w:val="2"/>
@@ -1704,7 +1928,7 @@
     </w:p>
     <w:p>
       <w:pPr>
-        <w:pStyle w:val="a9"/>
+        <w:pStyle w:val="ListParagraph"/>
         <w:numPr>
           <w:ilvl w:val="1"/>
           <w:numId w:val="2"/>
@@ -1726,7 +1950,7 @@
     </w:p>
     <w:p>
       <w:pPr>
-        <w:pStyle w:val="a9"/>
+        <w:pStyle w:val="ListParagraph"/>
         <w:numPr>
           <w:ilvl w:val="2"/>
           <w:numId w:val="2"/>
@@ -3108,17 +3332,17 @@
     <w:lsdException w:name="Unresolved Mention" w:semiHidden="1" w:unhideWhenUsed="1"/>
     <w:lsdException w:name="Smart Link" w:semiHidden="1" w:unhideWhenUsed="1"/>
   </w:latentStyles>
-  <w:style w:type="paragraph" w:default="1" w:styleId="a">
+  <w:style w:type="paragraph" w:default="1" w:styleId="Normal">
     <w:name w:val="Normal"/>
     <w:qFormat/>
   </w:style>
-  <w:style w:type="character" w:default="1" w:styleId="a0">
+  <w:style w:type="character" w:default="1" w:styleId="DefaultParagraphFont">
     <w:name w:val="Default Paragraph Font"/>
     <w:uiPriority w:val="1"/>
     <w:semiHidden/>
     <w:unhideWhenUsed/>
   </w:style>
-  <w:style w:type="table" w:default="1" w:styleId="a1">
+  <w:style w:type="table" w:default="1" w:styleId="TableNormal">
     <w:name w:val="Normal Table"/>
     <w:uiPriority w:val="99"/>
     <w:semiHidden/>
@@ -3133,16 +3357,16 @@
       </w:tblCellMar>
     </w:tblPr>
   </w:style>
-  <w:style w:type="numbering" w:default="1" w:styleId="a2">
+  <w:style w:type="numbering" w:default="1" w:styleId="NoList">
     <w:name w:val="No List"/>
     <w:uiPriority w:val="99"/>
     <w:semiHidden/>
     <w:unhideWhenUsed/>
   </w:style>
-  <w:style w:type="paragraph" w:styleId="a3">
+  <w:style w:type="paragraph" w:styleId="Header">
     <w:name w:val="header"/>
-    <w:basedOn w:val="a"/>
-    <w:link w:val="a4"/>
+    <w:basedOn w:val="Normal"/>
+    <w:link w:val="HeaderChar"/>
     <w:uiPriority w:val="99"/>
     <w:unhideWhenUsed/>
     <w:rsid w:val="00EF20C0"/>
@@ -3154,17 +3378,17 @@
       <w:spacing w:after="0" w:line="240" w:lineRule="auto"/>
     </w:pPr>
   </w:style>
-  <w:style w:type="character" w:customStyle="1" w:styleId="a4">
-    <w:name w:val="ヘッダー (文字)"/>
-    <w:basedOn w:val="a0"/>
-    <w:link w:val="a3"/>
+  <w:style w:type="character" w:customStyle="1" w:styleId="HeaderChar">
+    <w:name w:val="Header Char"/>
+    <w:basedOn w:val="DefaultParagraphFont"/>
+    <w:link w:val="Header"/>
     <w:uiPriority w:val="99"/>
     <w:rsid w:val="00EF20C0"/>
   </w:style>
-  <w:style w:type="paragraph" w:styleId="a5">
+  <w:style w:type="paragraph" w:styleId="Footer">
     <w:name w:val="footer"/>
-    <w:basedOn w:val="a"/>
-    <w:link w:val="a6"/>
+    <w:basedOn w:val="Normal"/>
+    <w:link w:val="FooterChar"/>
     <w:uiPriority w:val="99"/>
     <w:unhideWhenUsed/>
     <w:rsid w:val="00EF20C0"/>
@@ -3176,16 +3400,16 @@
       <w:spacing w:after="0" w:line="240" w:lineRule="auto"/>
     </w:pPr>
   </w:style>
-  <w:style w:type="character" w:customStyle="1" w:styleId="a6">
-    <w:name w:val="フッター (文字)"/>
-    <w:basedOn w:val="a0"/>
-    <w:link w:val="a5"/>
+  <w:style w:type="character" w:customStyle="1" w:styleId="FooterChar">
+    <w:name w:val="Footer Char"/>
+    <w:basedOn w:val="DefaultParagraphFont"/>
+    <w:link w:val="Footer"/>
     <w:uiPriority w:val="99"/>
     <w:rsid w:val="00EF20C0"/>
   </w:style>
-  <w:style w:type="character" w:styleId="a7">
+  <w:style w:type="character" w:styleId="Hyperlink">
     <w:name w:val="Hyperlink"/>
-    <w:basedOn w:val="a0"/>
+    <w:basedOn w:val="DefaultParagraphFont"/>
     <w:uiPriority w:val="99"/>
     <w:unhideWhenUsed/>
     <w:rsid w:val="008F6F98"/>
@@ -3194,9 +3418,9 @@
       <w:u w:val="single"/>
     </w:rPr>
   </w:style>
-  <w:style w:type="character" w:styleId="a8">
+  <w:style w:type="character" w:styleId="UnresolvedMention">
     <w:name w:val="Unresolved Mention"/>
-    <w:basedOn w:val="a0"/>
+    <w:basedOn w:val="DefaultParagraphFont"/>
     <w:uiPriority w:val="99"/>
     <w:semiHidden/>
     <w:unhideWhenUsed/>
@@ -3206,9 +3430,9 @@
       <w:shd w:val="clear" w:color="auto" w:fill="E1DFDD"/>
     </w:rPr>
   </w:style>
-  <w:style w:type="paragraph" w:styleId="a9">
+  <w:style w:type="paragraph" w:styleId="ListParagraph">
     <w:name w:val="List Paragraph"/>
-    <w:basedOn w:val="a"/>
+    <w:basedOn w:val="Normal"/>
     <w:uiPriority w:val="34"/>
     <w:qFormat/>
     <w:rsid w:val="008F6F98"/>

</xml_diff>

<commit_message>
rm word temp files
</commit_message>
<xml_diff>
--- a/journals/documents/journal3.docx
+++ b/journals/documents/journal3.docx
@@ -76,6 +76,254 @@
           <w:szCs w:val="40"/>
         </w:rPr>
         <w:t>:</w:t>
+      </w:r>
+    </w:p>
+    <w:p>
+      <w:pPr>
+        <w:pStyle w:val="a9"/>
+        <w:numPr>
+          <w:ilvl w:val="0"/>
+          <w:numId w:val="9"/>
+        </w:numPr>
+        <w:rPr>
+          <w:rFonts w:ascii="Asap" w:hAnsi="Asap"/>
+          <w:sz w:val="28"/>
+          <w:szCs w:val="28"/>
+        </w:rPr>
+      </w:pPr>
+      <w:r>
+        <w:rPr>
+          <w:rFonts w:ascii="Asap" w:hAnsi="Asap"/>
+          <w:sz w:val="28"/>
+          <w:szCs w:val="28"/>
+        </w:rPr>
+        <w:t>3D print button negative mold</w:t>
+      </w:r>
+    </w:p>
+    <w:p>
+      <w:pPr>
+        <w:pStyle w:val="a9"/>
+        <w:numPr>
+          <w:ilvl w:val="0"/>
+          <w:numId w:val="9"/>
+        </w:numPr>
+        <w:rPr>
+          <w:rFonts w:ascii="Asap" w:hAnsi="Asap"/>
+          <w:sz w:val="28"/>
+          <w:szCs w:val="28"/>
+        </w:rPr>
+      </w:pPr>
+      <w:r>
+        <w:rPr>
+          <w:rFonts w:ascii="Asap" w:hAnsi="Asap"/>
+          <w:sz w:val="28"/>
+          <w:szCs w:val="28"/>
+        </w:rPr>
+        <w:t>Decide on the epoxy to be used</w:t>
+      </w:r>
+    </w:p>
+    <w:p>
+      <w:pPr>
+        <w:pStyle w:val="a9"/>
+        <w:numPr>
+          <w:ilvl w:val="0"/>
+          <w:numId w:val="9"/>
+        </w:numPr>
+        <w:rPr>
+          <w:rFonts w:ascii="Asap" w:hAnsi="Asap"/>
+          <w:sz w:val="28"/>
+          <w:szCs w:val="28"/>
+        </w:rPr>
+      </w:pPr>
+      <w:r>
+        <w:rPr>
+          <w:rFonts w:ascii="Asap" w:hAnsi="Asap"/>
+          <w:sz w:val="28"/>
+          <w:szCs w:val="28"/>
+        </w:rPr>
+        <w:t>Research</w:t>
+      </w:r>
+      <w:r>
+        <w:rPr>
+          <w:rFonts w:ascii="Asap" w:hAnsi="Asap"/>
+          <w:sz w:val="28"/>
+          <w:szCs w:val="28"/>
+        </w:rPr>
+        <w:t xml:space="preserve"> software solutions</w:t>
+      </w:r>
+    </w:p>
+    <w:p>
+      <w:pPr>
+        <w:pStyle w:val="a9"/>
+        <w:numPr>
+          <w:ilvl w:val="0"/>
+          <w:numId w:val="9"/>
+        </w:numPr>
+        <w:rPr>
+          <w:rFonts w:ascii="Asap" w:hAnsi="Asap"/>
+          <w:sz w:val="28"/>
+          <w:szCs w:val="28"/>
+        </w:rPr>
+      </w:pPr>
+      <w:r>
+        <w:rPr>
+          <w:rFonts w:ascii="Asap" w:hAnsi="Asap"/>
+          <w:sz w:val="28"/>
+          <w:szCs w:val="28"/>
+        </w:rPr>
+        <w:t>Work on button prototype</w:t>
+      </w:r>
+    </w:p>
+    <w:p>
+      <w:pPr>
+        <w:pStyle w:val="a9"/>
+        <w:numPr>
+          <w:ilvl w:val="0"/>
+          <w:numId w:val="9"/>
+        </w:numPr>
+        <w:rPr>
+          <w:rFonts w:ascii="Asap" w:hAnsi="Asap"/>
+          <w:sz w:val="28"/>
+          <w:szCs w:val="28"/>
+        </w:rPr>
+      </w:pPr>
+      <w:r>
+        <w:rPr>
+          <w:rFonts w:ascii="Asap" w:hAnsi="Asap"/>
+          <w:sz w:val="28"/>
+          <w:szCs w:val="28"/>
+        </w:rPr>
+        <w:t xml:space="preserve">Look into </w:t>
+      </w:r>
+      <w:r>
+        <w:rPr>
+          <w:rFonts w:ascii="Asap" w:hAnsi="Asap"/>
+          <w:sz w:val="28"/>
+          <w:szCs w:val="28"/>
+        </w:rPr>
+        <w:t>manufacturing</w:t>
+      </w:r>
+      <w:r>
+        <w:rPr>
+          <w:rFonts w:ascii="Asap" w:hAnsi="Asap"/>
+          <w:sz w:val="28"/>
+          <w:szCs w:val="28"/>
+        </w:rPr>
+        <w:t xml:space="preserve"> techniques for clear plastic</w:t>
+      </w:r>
+    </w:p>
+    <w:p>
+      <w:pPr>
+        <w:pStyle w:val="a9"/>
+        <w:numPr>
+          <w:ilvl w:val="0"/>
+          <w:numId w:val="9"/>
+        </w:numPr>
+        <w:rPr>
+          <w:rFonts w:ascii="Asap" w:hAnsi="Asap"/>
+          <w:sz w:val="28"/>
+          <w:szCs w:val="28"/>
+        </w:rPr>
+      </w:pPr>
+      <w:r>
+        <w:rPr>
+          <w:rFonts w:ascii="Asap" w:hAnsi="Asap"/>
+          <w:sz w:val="28"/>
+          <w:szCs w:val="28"/>
+        </w:rPr>
+        <w:t>Research</w:t>
+      </w:r>
+      <w:r>
+        <w:rPr>
+          <w:rFonts w:ascii="Asap" w:hAnsi="Asap"/>
+          <w:sz w:val="28"/>
+          <w:szCs w:val="28"/>
+        </w:rPr>
+        <w:t xml:space="preserve"> software solutions</w:t>
+      </w:r>
+    </w:p>
+    <w:p>
+      <w:pPr>
+        <w:pStyle w:val="a9"/>
+        <w:numPr>
+          <w:ilvl w:val="0"/>
+          <w:numId w:val="9"/>
+        </w:numPr>
+        <w:rPr>
+          <w:rFonts w:ascii="Asap" w:hAnsi="Asap"/>
+          <w:sz w:val="28"/>
+          <w:szCs w:val="28"/>
+        </w:rPr>
+      </w:pPr>
+      <w:r>
+        <w:rPr>
+          <w:rFonts w:ascii="Asap" w:hAnsi="Asap"/>
+          <w:sz w:val="28"/>
+          <w:szCs w:val="28"/>
+        </w:rPr>
+        <w:t>Get back into working on this project</w:t>
+      </w:r>
+    </w:p>
+    <w:p>
+      <w:pPr>
+        <w:pStyle w:val="a9"/>
+        <w:numPr>
+          <w:ilvl w:val="0"/>
+          <w:numId w:val="9"/>
+        </w:numPr>
+        <w:rPr>
+          <w:rFonts w:ascii="Asap" w:hAnsi="Asap"/>
+          <w:sz w:val="28"/>
+          <w:szCs w:val="28"/>
+        </w:rPr>
+      </w:pPr>
+      <w:r>
+        <w:rPr>
+          <w:rFonts w:ascii="Asap" w:hAnsi="Asap"/>
+          <w:sz w:val="28"/>
+          <w:szCs w:val="28"/>
+        </w:rPr>
+        <w:t>Build PCBs</w:t>
+      </w:r>
+    </w:p>
+    <w:p>
+      <w:pPr>
+        <w:pStyle w:val="a9"/>
+        <w:numPr>
+          <w:ilvl w:val="0"/>
+          <w:numId w:val="9"/>
+        </w:numPr>
+        <w:rPr>
+          <w:rFonts w:ascii="Asap" w:hAnsi="Asap"/>
+          <w:sz w:val="28"/>
+          <w:szCs w:val="28"/>
+        </w:rPr>
+      </w:pPr>
+      <w:r>
+        <w:rPr>
+          <w:rFonts w:ascii="Asap" w:hAnsi="Asap"/>
+          <w:sz w:val="28"/>
+          <w:szCs w:val="28"/>
+        </w:rPr>
+        <w:t xml:space="preserve">Program </w:t>
+      </w:r>
+      <w:proofErr w:type="spellStart"/>
+      <w:r>
+        <w:rPr>
+          <w:rFonts w:ascii="Asap" w:hAnsi="Asap"/>
+          <w:sz w:val="28"/>
+          <w:szCs w:val="28"/>
+        </w:rPr>
+        <w:t>pcb</w:t>
+      </w:r>
+      <w:proofErr w:type="spellEnd"/>
+      <w:r>
+        <w:rPr>
+          <w:rFonts w:ascii="Asap" w:hAnsi="Asap"/>
+          <w:sz w:val="28"/>
+          <w:szCs w:val="28"/>
+        </w:rPr>
+        <w:t xml:space="preserve"> microcontroller</w:t>
       </w:r>
     </w:p>
     <w:p>
@@ -555,6 +803,92 @@
     </w:lvl>
   </w:abstractNum>
   <w:abstractNum w:abstractNumId="3" w15:restartNumberingAfterBreak="0">
+    <w:nsid w:val="39AA67F9"/>
+    <w:multiLevelType w:val="hybridMultilevel"/>
+    <w:tmpl w:val="354630E4"/>
+    <w:lvl w:ilvl="0" w:tplc="0409000F">
+      <w:start w:val="1"/>
+      <w:numFmt w:val="decimal"/>
+      <w:lvlText w:val="%1."/>
+      <w:lvlJc w:val="left"/>
+      <w:pPr>
+        <w:ind w:left="720" w:hanging="360"/>
+      </w:pPr>
+    </w:lvl>
+    <w:lvl w:ilvl="1" w:tplc="04090019" w:tentative="1">
+      <w:start w:val="1"/>
+      <w:numFmt w:val="lowerLetter"/>
+      <w:lvlText w:val="%2."/>
+      <w:lvlJc w:val="left"/>
+      <w:pPr>
+        <w:ind w:left="1440" w:hanging="360"/>
+      </w:pPr>
+    </w:lvl>
+    <w:lvl w:ilvl="2" w:tplc="0409001B" w:tentative="1">
+      <w:start w:val="1"/>
+      <w:numFmt w:val="lowerRoman"/>
+      <w:lvlText w:val="%3."/>
+      <w:lvlJc w:val="right"/>
+      <w:pPr>
+        <w:ind w:left="2160" w:hanging="180"/>
+      </w:pPr>
+    </w:lvl>
+    <w:lvl w:ilvl="3" w:tplc="0409000F" w:tentative="1">
+      <w:start w:val="1"/>
+      <w:numFmt w:val="decimal"/>
+      <w:lvlText w:val="%4."/>
+      <w:lvlJc w:val="left"/>
+      <w:pPr>
+        <w:ind w:left="2880" w:hanging="360"/>
+      </w:pPr>
+    </w:lvl>
+    <w:lvl w:ilvl="4" w:tplc="04090019" w:tentative="1">
+      <w:start w:val="1"/>
+      <w:numFmt w:val="lowerLetter"/>
+      <w:lvlText w:val="%5."/>
+      <w:lvlJc w:val="left"/>
+      <w:pPr>
+        <w:ind w:left="3600" w:hanging="360"/>
+      </w:pPr>
+    </w:lvl>
+    <w:lvl w:ilvl="5" w:tplc="0409001B" w:tentative="1">
+      <w:start w:val="1"/>
+      <w:numFmt w:val="lowerRoman"/>
+      <w:lvlText w:val="%6."/>
+      <w:lvlJc w:val="right"/>
+      <w:pPr>
+        <w:ind w:left="4320" w:hanging="180"/>
+      </w:pPr>
+    </w:lvl>
+    <w:lvl w:ilvl="6" w:tplc="0409000F" w:tentative="1">
+      <w:start w:val="1"/>
+      <w:numFmt w:val="decimal"/>
+      <w:lvlText w:val="%7."/>
+      <w:lvlJc w:val="left"/>
+      <w:pPr>
+        <w:ind w:left="5040" w:hanging="360"/>
+      </w:pPr>
+    </w:lvl>
+    <w:lvl w:ilvl="7" w:tplc="04090019" w:tentative="1">
+      <w:start w:val="1"/>
+      <w:numFmt w:val="lowerLetter"/>
+      <w:lvlText w:val="%8."/>
+      <w:lvlJc w:val="left"/>
+      <w:pPr>
+        <w:ind w:left="5760" w:hanging="360"/>
+      </w:pPr>
+    </w:lvl>
+    <w:lvl w:ilvl="8" w:tplc="0409001B" w:tentative="1">
+      <w:start w:val="1"/>
+      <w:numFmt w:val="lowerRoman"/>
+      <w:lvlText w:val="%9."/>
+      <w:lvlJc w:val="right"/>
+      <w:pPr>
+        <w:ind w:left="6480" w:hanging="180"/>
+      </w:pPr>
+    </w:lvl>
+  </w:abstractNum>
+  <w:abstractNum w:abstractNumId="4" w15:restartNumberingAfterBreak="0">
     <w:nsid w:val="43902747"/>
     <w:multiLevelType w:val="multilevel"/>
     <w:tmpl w:val="F3F838F6"/>
@@ -667,7 +1001,7 @@
       </w:pPr>
     </w:lvl>
   </w:abstractNum>
-  <w:abstractNum w:abstractNumId="4" w15:restartNumberingAfterBreak="0">
+  <w:abstractNum w:abstractNumId="5" w15:restartNumberingAfterBreak="0">
     <w:nsid w:val="538F56CA"/>
     <w:multiLevelType w:val="hybridMultilevel"/>
     <w:tmpl w:val="878229AA"/>
@@ -780,7 +1114,7 @@
       </w:rPr>
     </w:lvl>
   </w:abstractNum>
-  <w:abstractNum w:abstractNumId="5" w15:restartNumberingAfterBreak="0">
+  <w:abstractNum w:abstractNumId="6" w15:restartNumberingAfterBreak="0">
     <w:nsid w:val="5A751189"/>
     <w:multiLevelType w:val="multilevel"/>
     <w:tmpl w:val="CB40EA38"/>
@@ -893,7 +1227,7 @@
       </w:pPr>
     </w:lvl>
   </w:abstractNum>
-  <w:abstractNum w:abstractNumId="6" w15:restartNumberingAfterBreak="0">
+  <w:abstractNum w:abstractNumId="7" w15:restartNumberingAfterBreak="0">
     <w:nsid w:val="62F47DBF"/>
     <w:multiLevelType w:val="hybridMultilevel"/>
     <w:tmpl w:val="B7EEB4B0"/>
@@ -1004,28 +1338,120 @@
       <w:rPr>
         <w:rFonts w:ascii="Wingdings" w:hAnsi="Wingdings" w:hint="default"/>
       </w:rPr>
+    </w:lvl>
+  </w:abstractNum>
+  <w:abstractNum w:abstractNumId="8" w15:restartNumberingAfterBreak="0">
+    <w:nsid w:val="737D5AD2"/>
+    <w:multiLevelType w:val="hybridMultilevel"/>
+    <w:tmpl w:val="012C2C18"/>
+    <w:lvl w:ilvl="0" w:tplc="0409000F">
+      <w:start w:val="1"/>
+      <w:numFmt w:val="decimal"/>
+      <w:lvlText w:val="%1."/>
+      <w:lvlJc w:val="left"/>
+      <w:pPr>
+        <w:ind w:left="720" w:hanging="360"/>
+      </w:pPr>
+    </w:lvl>
+    <w:lvl w:ilvl="1" w:tplc="04090019" w:tentative="1">
+      <w:start w:val="1"/>
+      <w:numFmt w:val="lowerLetter"/>
+      <w:lvlText w:val="%2."/>
+      <w:lvlJc w:val="left"/>
+      <w:pPr>
+        <w:ind w:left="1440" w:hanging="360"/>
+      </w:pPr>
+    </w:lvl>
+    <w:lvl w:ilvl="2" w:tplc="0409001B" w:tentative="1">
+      <w:start w:val="1"/>
+      <w:numFmt w:val="lowerRoman"/>
+      <w:lvlText w:val="%3."/>
+      <w:lvlJc w:val="right"/>
+      <w:pPr>
+        <w:ind w:left="2160" w:hanging="180"/>
+      </w:pPr>
+    </w:lvl>
+    <w:lvl w:ilvl="3" w:tplc="0409000F" w:tentative="1">
+      <w:start w:val="1"/>
+      <w:numFmt w:val="decimal"/>
+      <w:lvlText w:val="%4."/>
+      <w:lvlJc w:val="left"/>
+      <w:pPr>
+        <w:ind w:left="2880" w:hanging="360"/>
+      </w:pPr>
+    </w:lvl>
+    <w:lvl w:ilvl="4" w:tplc="04090019" w:tentative="1">
+      <w:start w:val="1"/>
+      <w:numFmt w:val="lowerLetter"/>
+      <w:lvlText w:val="%5."/>
+      <w:lvlJc w:val="left"/>
+      <w:pPr>
+        <w:ind w:left="3600" w:hanging="360"/>
+      </w:pPr>
+    </w:lvl>
+    <w:lvl w:ilvl="5" w:tplc="0409001B" w:tentative="1">
+      <w:start w:val="1"/>
+      <w:numFmt w:val="lowerRoman"/>
+      <w:lvlText w:val="%6."/>
+      <w:lvlJc w:val="right"/>
+      <w:pPr>
+        <w:ind w:left="4320" w:hanging="180"/>
+      </w:pPr>
+    </w:lvl>
+    <w:lvl w:ilvl="6" w:tplc="0409000F" w:tentative="1">
+      <w:start w:val="1"/>
+      <w:numFmt w:val="decimal"/>
+      <w:lvlText w:val="%7."/>
+      <w:lvlJc w:val="left"/>
+      <w:pPr>
+        <w:ind w:left="5040" w:hanging="360"/>
+      </w:pPr>
+    </w:lvl>
+    <w:lvl w:ilvl="7" w:tplc="04090019" w:tentative="1">
+      <w:start w:val="1"/>
+      <w:numFmt w:val="lowerLetter"/>
+      <w:lvlText w:val="%8."/>
+      <w:lvlJc w:val="left"/>
+      <w:pPr>
+        <w:ind w:left="5760" w:hanging="360"/>
+      </w:pPr>
+    </w:lvl>
+    <w:lvl w:ilvl="8" w:tplc="0409001B" w:tentative="1">
+      <w:start w:val="1"/>
+      <w:numFmt w:val="lowerRoman"/>
+      <w:lvlText w:val="%9."/>
+      <w:lvlJc w:val="right"/>
+      <w:pPr>
+        <w:ind w:left="6480" w:hanging="180"/>
+      </w:pPr>
     </w:lvl>
   </w:abstractNum>
   <w:num w:numId="1" w16cid:durableId="1753116448">
     <w:abstractNumId w:val="2"/>
   </w:num>
   <w:num w:numId="2" w16cid:durableId="1118639988">
+    <w:abstractNumId w:val="7"/>
+  </w:num>
+  <w:num w:numId="3" w16cid:durableId="1637637431">
+    <w:abstractNumId w:val="5"/>
+  </w:num>
+  <w:num w:numId="4" w16cid:durableId="368530669">
     <w:abstractNumId w:val="6"/>
   </w:num>
-  <w:num w:numId="3" w16cid:durableId="1637637431">
+  <w:num w:numId="5" w16cid:durableId="1156384092">
     <w:abstractNumId w:val="4"/>
-  </w:num>
-  <w:num w:numId="4" w16cid:durableId="368530669">
-    <w:abstractNumId w:val="5"/>
-  </w:num>
-  <w:num w:numId="5" w16cid:durableId="1156384092">
-    <w:abstractNumId w:val="3"/>
   </w:num>
   <w:num w:numId="6" w16cid:durableId="761950172">
     <w:abstractNumId w:val="1"/>
   </w:num>
   <w:num w:numId="7" w16cid:durableId="1829858642">
     <w:abstractNumId w:val="0"/>
+  </w:num>
+  <w:num w:numId="8" w16cid:durableId="2127506015">
+    <w:abstractNumId w:val="3"/>
+  </w:num>
+  <w:num w:numId="9" w16cid:durableId="1070691385">
+    <w:abstractNumId w:val="8"/>
   </w:num>
 </w:numbering>
 </file>

</xml_diff>

<commit_message>
small change !! Don't build on website !!
</commit_message>
<xml_diff>
--- a/journals/documents/journal3.docx
+++ b/journals/documents/journal3.docx
@@ -141,15 +141,7 @@
           <w:sz w:val="28"/>
           <w:szCs w:val="28"/>
         </w:rPr>
-        <w:t>Research</w:t>
-      </w:r>
-      <w:r>
-        <w:rPr>
-          <w:rFonts w:ascii="Asap" w:hAnsi="Asap"/>
-          <w:sz w:val="28"/>
-          <w:szCs w:val="28"/>
-        </w:rPr>
-        <w:t xml:space="preserve"> software solutions</w:t>
+        <w:t>Research software solutions</w:t>
       </w:r>
     </w:p>
     <w:p>
@@ -193,23 +185,7 @@
           <w:sz w:val="28"/>
           <w:szCs w:val="28"/>
         </w:rPr>
-        <w:t xml:space="preserve">Look into </w:t>
-      </w:r>
-      <w:r>
-        <w:rPr>
-          <w:rFonts w:ascii="Asap" w:hAnsi="Asap"/>
-          <w:sz w:val="28"/>
-          <w:szCs w:val="28"/>
-        </w:rPr>
-        <w:t>manufacturing</w:t>
-      </w:r>
-      <w:r>
-        <w:rPr>
-          <w:rFonts w:ascii="Asap" w:hAnsi="Asap"/>
-          <w:sz w:val="28"/>
-          <w:szCs w:val="28"/>
-        </w:rPr>
-        <w:t xml:space="preserve"> techniques for clear plastic</w:t>
+        <w:t>Look into manufacturing techniques for clear plastic</w:t>
       </w:r>
     </w:p>
     <w:p>
@@ -231,15 +207,7 @@
           <w:sz w:val="28"/>
           <w:szCs w:val="28"/>
         </w:rPr>
-        <w:t>Research</w:t>
-      </w:r>
-      <w:r>
-        <w:rPr>
-          <w:rFonts w:ascii="Asap" w:hAnsi="Asap"/>
-          <w:sz w:val="28"/>
-          <w:szCs w:val="28"/>
-        </w:rPr>
-        <w:t xml:space="preserve"> software solutions</w:t>
+        <w:t>Research software solutions</w:t>
       </w:r>
     </w:p>
     <w:p>
@@ -307,16 +275,14 @@
         </w:rPr>
         <w:t xml:space="preserve">Program </w:t>
       </w:r>
-      <w:proofErr w:type="spellStart"/>
-      <w:r>
-        <w:rPr>
-          <w:rFonts w:ascii="Asap" w:hAnsi="Asap"/>
-          <w:sz w:val="28"/>
-          <w:szCs w:val="28"/>
-        </w:rPr>
-        <w:t>pcb</w:t>
-      </w:r>
-      <w:proofErr w:type="spellEnd"/>
+      <w:r>
+        <w:rPr>
+          <w:rFonts w:ascii="Asap" w:hAnsi="Asap"/>
+          <w:sz w:val="28"/>
+          <w:szCs w:val="28"/>
+        </w:rPr>
+        <w:t>PCB</w:t>
+      </w:r>
       <w:r>
         <w:rPr>
           <w:rFonts w:ascii="Asap" w:hAnsi="Asap"/>
@@ -355,6 +321,23 @@
       <w:pPr>
         <w:rPr>
           <w:rFonts w:ascii="Asap" w:hAnsi="Asap"/>
+          <w:sz w:val="28"/>
+          <w:szCs w:val="28"/>
+        </w:rPr>
+      </w:pPr>
+      <w:r>
+        <w:rPr>
+          <w:rFonts w:ascii="Asap" w:hAnsi="Asap"/>
+          <w:sz w:val="28"/>
+          <w:szCs w:val="28"/>
+        </w:rPr>
+        <w:t>I am a little behind on my timeline due to hardware and I will have less time for software related development. But I have accounted for this and left a couple weeks open in the schedule for this exact circumstance.</w:t>
+      </w:r>
+    </w:p>
+    <w:p>
+      <w:pPr>
+        <w:rPr>
+          <w:rFonts w:ascii="Asap" w:hAnsi="Asap"/>
           <w:sz w:val="40"/>
           <w:szCs w:val="40"/>
         </w:rPr>
@@ -387,18 +370,598 @@
       <w:r>
         <w:rPr>
           <w:rFonts w:ascii="Asap" w:hAnsi="Asap"/>
+          <w:noProof/>
           <w:sz w:val="40"/>
           <w:szCs w:val="40"/>
         </w:rPr>
-        <w:t>My Research and What I learned:</w:t>
-      </w:r>
-      <w:r>
+        <w:drawing>
+          <wp:inline distT="0" distB="0" distL="0" distR="0" wp14:anchorId="70B14A0C" wp14:editId="1CA16CEE">
+            <wp:extent cx="5943600" cy="2743200"/>
+            <wp:effectExtent l="0" t="0" r="0" b="0"/>
+            <wp:docPr id="547262486" name="図 1" descr="建物 が含まれている画像&#10;&#10;自動的に生成された説明"/>
+            <wp:cNvGraphicFramePr>
+              <a:graphicFrameLocks xmlns:a="http://schemas.openxmlformats.org/drawingml/2006/main" noChangeAspect="1"/>
+            </wp:cNvGraphicFramePr>
+            <a:graphic xmlns:a="http://schemas.openxmlformats.org/drawingml/2006/main">
+              <a:graphicData uri="http://schemas.openxmlformats.org/drawingml/2006/picture">
+                <pic:pic xmlns:pic="http://schemas.openxmlformats.org/drawingml/2006/picture">
+                  <pic:nvPicPr>
+                    <pic:cNvPr id="547262486" name="図 1" descr="建物 が含まれている画像&#10;&#10;自動的に生成された説明"/>
+                    <pic:cNvPicPr>
+                      <a:picLocks noChangeAspect="1" noChangeArrowheads="1"/>
+                    </pic:cNvPicPr>
+                  </pic:nvPicPr>
+                  <pic:blipFill>
+                    <a:blip r:embed="rId7" cstate="print">
+                      <a:extLst>
+                        <a:ext uri="{28A0092B-C50C-407E-A947-70E740481C1C}">
+                          <a14:useLocalDpi xmlns:a14="http://schemas.microsoft.com/office/drawing/2010/main" val="0"/>
+                        </a:ext>
+                      </a:extLst>
+                    </a:blip>
+                    <a:srcRect/>
+                    <a:stretch>
+                      <a:fillRect/>
+                    </a:stretch>
+                  </pic:blipFill>
+                  <pic:spPr bwMode="auto">
+                    <a:xfrm>
+                      <a:off x="0" y="0"/>
+                      <a:ext cx="5943600" cy="2743200"/>
+                    </a:xfrm>
+                    <a:prstGeom prst="rect">
+                      <a:avLst/>
+                    </a:prstGeom>
+                    <a:noFill/>
+                    <a:ln>
+                      <a:noFill/>
+                    </a:ln>
+                  </pic:spPr>
+                </pic:pic>
+              </a:graphicData>
+            </a:graphic>
+          </wp:inline>
+        </w:drawing>
+      </w:r>
+    </w:p>
+    <w:p>
+      <w:pPr>
+        <w:rPr>
+          <w:rFonts w:ascii="Asap" w:hAnsi="Asap"/>
+          <w:sz w:val="28"/>
+          <w:szCs w:val="28"/>
+        </w:rPr>
+      </w:pPr>
+      <w:r>
+        <w:rPr>
+          <w:rFonts w:ascii="Asap" w:hAnsi="Asap"/>
+          <w:sz w:val="28"/>
+          <w:szCs w:val="28"/>
+        </w:rPr>
+        <w:t>(Image of my entire assembled PCB)</w:t>
+      </w:r>
+    </w:p>
+    <w:p>
+      <w:pPr>
         <w:rPr>
           <w:rFonts w:ascii="Asap" w:hAnsi="Asap"/>
           <w:sz w:val="40"/>
           <w:szCs w:val="40"/>
         </w:rPr>
+      </w:pPr>
+      <w:r>
+        <w:rPr>
+          <w:rFonts w:ascii="Asap" w:hAnsi="Asap"/>
+          <w:noProof/>
+          <w:sz w:val="40"/>
+          <w:szCs w:val="40"/>
+        </w:rPr>
+        <w:lastRenderedPageBreak/>
+        <w:drawing>
+          <wp:inline distT="0" distB="0" distL="0" distR="0" wp14:anchorId="070E0770" wp14:editId="082C0AA7">
+            <wp:extent cx="5943600" cy="2743200"/>
+            <wp:effectExtent l="0" t="0" r="0" b="0"/>
+            <wp:docPr id="1705192203" name="図 2"/>
+            <wp:cNvGraphicFramePr>
+              <a:graphicFrameLocks xmlns:a="http://schemas.openxmlformats.org/drawingml/2006/main" noChangeAspect="1"/>
+            </wp:cNvGraphicFramePr>
+            <a:graphic xmlns:a="http://schemas.openxmlformats.org/drawingml/2006/main">
+              <a:graphicData uri="http://schemas.openxmlformats.org/drawingml/2006/picture">
+                <pic:pic xmlns:pic="http://schemas.openxmlformats.org/drawingml/2006/picture">
+                  <pic:nvPicPr>
+                    <pic:cNvPr id="0" name="Picture 2"/>
+                    <pic:cNvPicPr>
+                      <a:picLocks noChangeAspect="1" noChangeArrowheads="1"/>
+                    </pic:cNvPicPr>
+                  </pic:nvPicPr>
+                  <pic:blipFill>
+                    <a:blip r:embed="rId8" cstate="print">
+                      <a:extLst>
+                        <a:ext uri="{28A0092B-C50C-407E-A947-70E740481C1C}">
+                          <a14:useLocalDpi xmlns:a14="http://schemas.microsoft.com/office/drawing/2010/main" val="0"/>
+                        </a:ext>
+                      </a:extLst>
+                    </a:blip>
+                    <a:srcRect/>
+                    <a:stretch>
+                      <a:fillRect/>
+                    </a:stretch>
+                  </pic:blipFill>
+                  <pic:spPr bwMode="auto">
+                    <a:xfrm>
+                      <a:off x="0" y="0"/>
+                      <a:ext cx="5943600" cy="2743200"/>
+                    </a:xfrm>
+                    <a:prstGeom prst="rect">
+                      <a:avLst/>
+                    </a:prstGeom>
+                    <a:noFill/>
+                    <a:ln>
+                      <a:noFill/>
+                    </a:ln>
+                  </pic:spPr>
+                </pic:pic>
+              </a:graphicData>
+            </a:graphic>
+          </wp:inline>
+        </w:drawing>
+      </w:r>
+    </w:p>
+    <w:p>
+      <w:pPr>
+        <w:rPr>
+          <w:rFonts w:ascii="Asap" w:hAnsi="Asap"/>
+          <w:sz w:val="28"/>
+          <w:szCs w:val="28"/>
+        </w:rPr>
+      </w:pPr>
+      <w:r>
+        <w:rPr>
+          <w:rFonts w:ascii="Asap" w:hAnsi="Asap"/>
+          <w:sz w:val="28"/>
+          <w:szCs w:val="28"/>
+        </w:rPr>
+        <w:t>(The pads before soldering a button on)</w:t>
+      </w:r>
+      <w:r>
+        <w:rPr>
+          <w:rFonts w:ascii="Asap" w:hAnsi="Asap"/>
+          <w:noProof/>
+          <w:sz w:val="40"/>
+          <w:szCs w:val="40"/>
+        </w:rPr>
+        <w:drawing>
+          <wp:inline distT="0" distB="0" distL="0" distR="0" wp14:anchorId="69783D58" wp14:editId="794FDF07">
+            <wp:extent cx="5943600" cy="2743200"/>
+            <wp:effectExtent l="0" t="0" r="0" b="0"/>
+            <wp:docPr id="1607506318" name="図 3"/>
+            <wp:cNvGraphicFramePr>
+              <a:graphicFrameLocks xmlns:a="http://schemas.openxmlformats.org/drawingml/2006/main" noChangeAspect="1"/>
+            </wp:cNvGraphicFramePr>
+            <a:graphic xmlns:a="http://schemas.openxmlformats.org/drawingml/2006/main">
+              <a:graphicData uri="http://schemas.openxmlformats.org/drawingml/2006/picture">
+                <pic:pic xmlns:pic="http://schemas.openxmlformats.org/drawingml/2006/picture">
+                  <pic:nvPicPr>
+                    <pic:cNvPr id="0" name="Picture 3"/>
+                    <pic:cNvPicPr>
+                      <a:picLocks noChangeAspect="1" noChangeArrowheads="1"/>
+                    </pic:cNvPicPr>
+                  </pic:nvPicPr>
+                  <pic:blipFill>
+                    <a:blip r:embed="rId9" cstate="print">
+                      <a:extLst>
+                        <a:ext uri="{28A0092B-C50C-407E-A947-70E740481C1C}">
+                          <a14:useLocalDpi xmlns:a14="http://schemas.microsoft.com/office/drawing/2010/main" val="0"/>
+                        </a:ext>
+                      </a:extLst>
+                    </a:blip>
+                    <a:srcRect/>
+                    <a:stretch>
+                      <a:fillRect/>
+                    </a:stretch>
+                  </pic:blipFill>
+                  <pic:spPr bwMode="auto">
+                    <a:xfrm>
+                      <a:off x="0" y="0"/>
+                      <a:ext cx="5943600" cy="2743200"/>
+                    </a:xfrm>
+                    <a:prstGeom prst="rect">
+                      <a:avLst/>
+                    </a:prstGeom>
+                    <a:noFill/>
+                    <a:ln>
+                      <a:noFill/>
+                    </a:ln>
+                  </pic:spPr>
+                </pic:pic>
+              </a:graphicData>
+            </a:graphic>
+          </wp:inline>
+        </w:drawing>
+      </w:r>
+    </w:p>
+    <w:p>
+      <w:pPr>
+        <w:rPr>
+          <w:rFonts w:ascii="Asap" w:hAnsi="Asap"/>
+          <w:sz w:val="28"/>
+          <w:szCs w:val="28"/>
+        </w:rPr>
+      </w:pPr>
+      <w:r>
+        <w:rPr>
+          <w:rFonts w:ascii="Asap" w:hAnsi="Asap"/>
+          <w:sz w:val="28"/>
+          <w:szCs w:val="28"/>
+        </w:rPr>
+        <w:t>(The pads after soldering a button on)</w:t>
+      </w:r>
+    </w:p>
+    <w:p>
+      <w:pPr>
+        <w:rPr>
+          <w:rFonts w:ascii="Asap" w:hAnsi="Asap"/>
+          <w:sz w:val="28"/>
+          <w:szCs w:val="28"/>
+        </w:rPr>
+      </w:pPr>
+      <w:r>
+        <w:rPr>
+          <w:rFonts w:ascii="Asap" w:hAnsi="Asap"/>
+          <w:sz w:val="28"/>
+          <w:szCs w:val="28"/>
+        </w:rPr>
+        <w:t>I pretty much only built the PCB and</w:t>
+      </w:r>
+      <w:r>
+        <w:rPr>
+          <w:rFonts w:ascii="Asap" w:hAnsi="Asap"/>
+          <w:sz w:val="28"/>
+          <w:szCs w:val="28"/>
+        </w:rPr>
+        <w:t xml:space="preserve"> got it</w:t>
+      </w:r>
+      <w:r>
+        <w:rPr>
+          <w:rFonts w:ascii="Asap" w:hAnsi="Asap"/>
+          <w:sz w:val="28"/>
+          <w:szCs w:val="28"/>
+        </w:rPr>
+        <w:t xml:space="preserve"> fitted</w:t>
+      </w:r>
+      <w:r>
+        <w:rPr>
+          <w:rFonts w:ascii="Asap" w:hAnsi="Asap"/>
+          <w:sz w:val="28"/>
+          <w:szCs w:val="28"/>
+        </w:rPr>
         <w:t xml:space="preserve"> </w:t>
+      </w:r>
+      <w:r>
+        <w:rPr>
+          <w:rFonts w:ascii="Asap" w:hAnsi="Asap"/>
+          <w:sz w:val="28"/>
+          <w:szCs w:val="28"/>
+        </w:rPr>
+        <w:t xml:space="preserve">into my case. </w:t>
+      </w:r>
+      <w:r>
+        <w:rPr>
+          <w:rFonts w:ascii="Asap" w:hAnsi="Asap"/>
+          <w:sz w:val="28"/>
+          <w:szCs w:val="28"/>
+        </w:rPr>
+        <w:t xml:space="preserve">I used a solder paste and a hot air gun to solder the parts and to mostly avoid soldering all 126 individual pads on the board. The solder paste allows me to place </w:t>
+      </w:r>
+      <w:r>
+        <w:rPr>
+          <w:rFonts w:ascii="Asap" w:hAnsi="Asap"/>
+          <w:sz w:val="28"/>
+          <w:szCs w:val="28"/>
+        </w:rPr>
+        <w:t>all</w:t>
+      </w:r>
+      <w:r>
+        <w:rPr>
+          <w:rFonts w:ascii="Asap" w:hAnsi="Asap"/>
+          <w:sz w:val="28"/>
+          <w:szCs w:val="28"/>
+        </w:rPr>
+        <w:t xml:space="preserve"> the parts with a taky paste that holds the button down </w:t>
+      </w:r>
+      <w:r>
+        <w:rPr>
+          <w:rFonts w:ascii="Asap" w:hAnsi="Asap"/>
+          <w:sz w:val="28"/>
+          <w:szCs w:val="28"/>
+        </w:rPr>
+        <w:t>until I heat them up to 265</w:t>
+      </w:r>
+      <w:r>
+        <w:rPr>
+          <w:rFonts w:ascii="Asap" w:hAnsi="Asap"/>
+          <w:sz w:val="28"/>
+          <w:szCs w:val="28"/>
+        </w:rPr>
+        <w:t>°</w:t>
+      </w:r>
+      <w:r>
+        <w:rPr>
+          <w:rFonts w:ascii="Asap" w:hAnsi="Asap"/>
+          <w:sz w:val="28"/>
+          <w:szCs w:val="28"/>
+        </w:rPr>
+        <w:t xml:space="preserve"> Fahrenheit to fully solder them to the board.</w:t>
+      </w:r>
+      <w:r>
+        <w:rPr>
+          <w:rFonts w:ascii="Asap" w:hAnsi="Asap"/>
+          <w:noProof/>
+          <w:sz w:val="28"/>
+          <w:szCs w:val="28"/>
+        </w:rPr>
+        <w:lastRenderedPageBreak/>
+        <w:drawing>
+          <wp:inline distT="0" distB="0" distL="0" distR="0" wp14:anchorId="475CF3CB" wp14:editId="2E7BCCD2">
+            <wp:extent cx="5943600" cy="4400550"/>
+            <wp:effectExtent l="0" t="0" r="0" b="0"/>
+            <wp:docPr id="640401395" name="図 4"/>
+            <wp:cNvGraphicFramePr>
+              <a:graphicFrameLocks xmlns:a="http://schemas.openxmlformats.org/drawingml/2006/main" noChangeAspect="1"/>
+            </wp:cNvGraphicFramePr>
+            <a:graphic xmlns:a="http://schemas.openxmlformats.org/drawingml/2006/main">
+              <a:graphicData uri="http://schemas.openxmlformats.org/drawingml/2006/picture">
+                <pic:pic xmlns:pic="http://schemas.openxmlformats.org/drawingml/2006/picture">
+                  <pic:nvPicPr>
+                    <pic:cNvPr id="0" name="Picture 4"/>
+                    <pic:cNvPicPr>
+                      <a:picLocks noChangeAspect="1" noChangeArrowheads="1"/>
+                    </pic:cNvPicPr>
+                  </pic:nvPicPr>
+                  <pic:blipFill>
+                    <a:blip r:embed="rId10">
+                      <a:extLst>
+                        <a:ext uri="{28A0092B-C50C-407E-A947-70E740481C1C}">
+                          <a14:useLocalDpi xmlns:a14="http://schemas.microsoft.com/office/drawing/2010/main" val="0"/>
+                        </a:ext>
+                      </a:extLst>
+                    </a:blip>
+                    <a:srcRect/>
+                    <a:stretch>
+                      <a:fillRect/>
+                    </a:stretch>
+                  </pic:blipFill>
+                  <pic:spPr bwMode="auto">
+                    <a:xfrm>
+                      <a:off x="0" y="0"/>
+                      <a:ext cx="5943600" cy="4400550"/>
+                    </a:xfrm>
+                    <a:prstGeom prst="rect">
+                      <a:avLst/>
+                    </a:prstGeom>
+                    <a:noFill/>
+                    <a:ln>
+                      <a:noFill/>
+                    </a:ln>
+                  </pic:spPr>
+                </pic:pic>
+              </a:graphicData>
+            </a:graphic>
+          </wp:inline>
+        </w:drawing>
+      </w:r>
+      <w:r>
+        <w:rPr>
+          <w:rFonts w:ascii="Asap" w:hAnsi="Asap"/>
+          <w:sz w:val="28"/>
+          <w:szCs w:val="28"/>
+        </w:rPr>
+        <w:t>(Code responsible for initializing the pins on the micro controller)</w:t>
+      </w:r>
+      <w:r>
+        <w:rPr>
+          <w:rFonts w:ascii="Asap" w:hAnsi="Asap"/>
+          <w:noProof/>
+          <w:sz w:val="28"/>
+          <w:szCs w:val="28"/>
+        </w:rPr>
+        <w:lastRenderedPageBreak/>
+        <w:drawing>
+          <wp:inline distT="0" distB="0" distL="0" distR="0" wp14:anchorId="3B14CF02" wp14:editId="1D26ED16">
+            <wp:extent cx="5943600" cy="6038850"/>
+            <wp:effectExtent l="0" t="0" r="0" b="0"/>
+            <wp:docPr id="1423470416" name="図 5" descr="テキスト&#10;&#10;自動的に生成された説明"/>
+            <wp:cNvGraphicFramePr>
+              <a:graphicFrameLocks xmlns:a="http://schemas.openxmlformats.org/drawingml/2006/main" noChangeAspect="1"/>
+            </wp:cNvGraphicFramePr>
+            <a:graphic xmlns:a="http://schemas.openxmlformats.org/drawingml/2006/main">
+              <a:graphicData uri="http://schemas.openxmlformats.org/drawingml/2006/picture">
+                <pic:pic xmlns:pic="http://schemas.openxmlformats.org/drawingml/2006/picture">
+                  <pic:nvPicPr>
+                    <pic:cNvPr id="1423470416" name="図 5" descr="テキスト&#10;&#10;自動的に生成された説明"/>
+                    <pic:cNvPicPr>
+                      <a:picLocks noChangeAspect="1" noChangeArrowheads="1"/>
+                    </pic:cNvPicPr>
+                  </pic:nvPicPr>
+                  <pic:blipFill>
+                    <a:blip r:embed="rId11">
+                      <a:extLst>
+                        <a:ext uri="{28A0092B-C50C-407E-A947-70E740481C1C}">
+                          <a14:useLocalDpi xmlns:a14="http://schemas.microsoft.com/office/drawing/2010/main" val="0"/>
+                        </a:ext>
+                      </a:extLst>
+                    </a:blip>
+                    <a:srcRect/>
+                    <a:stretch>
+                      <a:fillRect/>
+                    </a:stretch>
+                  </pic:blipFill>
+                  <pic:spPr bwMode="auto">
+                    <a:xfrm>
+                      <a:off x="0" y="0"/>
+                      <a:ext cx="5943600" cy="6038850"/>
+                    </a:xfrm>
+                    <a:prstGeom prst="rect">
+                      <a:avLst/>
+                    </a:prstGeom>
+                    <a:noFill/>
+                    <a:ln>
+                      <a:noFill/>
+                    </a:ln>
+                  </pic:spPr>
+                </pic:pic>
+              </a:graphicData>
+            </a:graphic>
+          </wp:inline>
+        </w:drawing>
+      </w:r>
+      <w:r>
+        <w:rPr>
+          <w:rFonts w:ascii="Asap" w:hAnsi="Asap"/>
+          <w:sz w:val="28"/>
+          <w:szCs w:val="28"/>
+        </w:rPr>
+        <w:t xml:space="preserve">(Code responsible for </w:t>
+      </w:r>
+      <w:r>
+        <w:rPr>
+          <w:rFonts w:ascii="Asap" w:hAnsi="Asap"/>
+          <w:sz w:val="28"/>
+          <w:szCs w:val="28"/>
+        </w:rPr>
+        <w:t>scanning for and reading key input)</w:t>
+      </w:r>
+    </w:p>
+    <w:p>
+      <w:pPr>
+        <w:rPr>
+          <w:rFonts w:ascii="Asap" w:hAnsi="Asap"/>
+          <w:sz w:val="28"/>
+          <w:szCs w:val="28"/>
+        </w:rPr>
+      </w:pPr>
+    </w:p>
+    <w:p>
+      <w:pPr>
+        <w:rPr>
+          <w:rFonts w:ascii="Asap" w:hAnsi="Asap"/>
+          <w:sz w:val="40"/>
+          <w:szCs w:val="40"/>
+        </w:rPr>
+      </w:pPr>
+    </w:p>
+    <w:p>
+      <w:pPr>
+        <w:rPr>
+          <w:rFonts w:ascii="Asap" w:hAnsi="Asap"/>
+          <w:sz w:val="40"/>
+          <w:szCs w:val="40"/>
+        </w:rPr>
+      </w:pPr>
+      <w:r>
+        <w:rPr>
+          <w:rFonts w:ascii="Asap" w:hAnsi="Asap"/>
+          <w:sz w:val="40"/>
+          <w:szCs w:val="40"/>
+        </w:rPr>
+        <w:t>My Research and What I learned:</w:t>
+      </w:r>
+      <w:r>
+        <w:rPr>
+          <w:rFonts w:ascii="Asap" w:hAnsi="Asap"/>
+          <w:sz w:val="40"/>
+          <w:szCs w:val="40"/>
+        </w:rPr>
+        <w:t xml:space="preserve"> </w:t>
+      </w:r>
+    </w:p>
+    <w:p>
+      <w:pPr>
+        <w:pStyle w:val="a9"/>
+        <w:numPr>
+          <w:ilvl w:val="0"/>
+          <w:numId w:val="10"/>
+        </w:numPr>
+        <w:rPr>
+          <w:rFonts w:ascii="Asap" w:hAnsi="Asap"/>
+          <w:sz w:val="28"/>
+          <w:szCs w:val="28"/>
+        </w:rPr>
+      </w:pPr>
+      <w:r>
+        <w:rPr>
+          <w:rFonts w:ascii="Asap" w:hAnsi="Asap"/>
+          <w:sz w:val="28"/>
+          <w:szCs w:val="28"/>
+        </w:rPr>
+        <w:t>Hardware</w:t>
+      </w:r>
+    </w:p>
+    <w:p>
+      <w:pPr>
+        <w:pStyle w:val="a9"/>
+        <w:numPr>
+          <w:ilvl w:val="1"/>
+          <w:numId w:val="10"/>
+        </w:numPr>
+        <w:rPr>
+          <w:rFonts w:ascii="Asap" w:hAnsi="Asap"/>
+          <w:sz w:val="28"/>
+          <w:szCs w:val="28"/>
+        </w:rPr>
+      </w:pPr>
+      <w:r>
+        <w:rPr>
+          <w:rFonts w:ascii="Asap" w:hAnsi="Asap"/>
+          <w:sz w:val="28"/>
+          <w:szCs w:val="28"/>
+        </w:rPr>
+        <w:lastRenderedPageBreak/>
+        <w:t>I learned more about the soldering process after minimal research into surface soldering methods. This allows my product to be smaller, slimmer, and more functional.</w:t>
+      </w:r>
+    </w:p>
+    <w:p>
+      <w:pPr>
+        <w:pStyle w:val="a9"/>
+        <w:numPr>
+          <w:ilvl w:val="0"/>
+          <w:numId w:val="10"/>
+        </w:numPr>
+        <w:rPr>
+          <w:rFonts w:ascii="Asap" w:hAnsi="Asap"/>
+          <w:sz w:val="28"/>
+          <w:szCs w:val="28"/>
+        </w:rPr>
+      </w:pPr>
+      <w:r>
+        <w:rPr>
+          <w:rFonts w:ascii="Asap" w:hAnsi="Asap"/>
+          <w:sz w:val="28"/>
+          <w:szCs w:val="28"/>
+        </w:rPr>
+        <w:t>Software</w:t>
+      </w:r>
+    </w:p>
+    <w:p>
+      <w:pPr>
+        <w:pStyle w:val="a9"/>
+        <w:numPr>
+          <w:ilvl w:val="1"/>
+          <w:numId w:val="10"/>
+        </w:numPr>
+        <w:rPr>
+          <w:rFonts w:ascii="Asap" w:hAnsi="Asap"/>
+          <w:sz w:val="28"/>
+          <w:szCs w:val="28"/>
+        </w:rPr>
+      </w:pPr>
+      <w:r>
+        <w:rPr>
+          <w:rFonts w:ascii="Asap" w:hAnsi="Asap"/>
+          <w:sz w:val="28"/>
+          <w:szCs w:val="28"/>
+        </w:rPr>
+        <w:t>I have no clue what software I’ll be using for the tablet. I was thinking about FullPageOS but that is very limiting due to it ultimately being a web browser which has a lot of limitations for security reasons.</w:t>
       </w:r>
     </w:p>
     <w:sectPr>
@@ -577,6 +1140,92 @@
     </w:lvl>
   </w:abstractNum>
   <w:abstractNum w:abstractNumId="1" w15:restartNumberingAfterBreak="0">
+    <w:nsid w:val="091F2053"/>
+    <w:multiLevelType w:val="hybridMultilevel"/>
+    <w:tmpl w:val="99BA1B1E"/>
+    <w:lvl w:ilvl="0" w:tplc="0409000F">
+      <w:start w:val="1"/>
+      <w:numFmt w:val="decimal"/>
+      <w:lvlText w:val="%1."/>
+      <w:lvlJc w:val="left"/>
+      <w:pPr>
+        <w:ind w:left="720" w:hanging="360"/>
+      </w:pPr>
+    </w:lvl>
+    <w:lvl w:ilvl="1" w:tplc="04090019">
+      <w:start w:val="1"/>
+      <w:numFmt w:val="lowerLetter"/>
+      <w:lvlText w:val="%2."/>
+      <w:lvlJc w:val="left"/>
+      <w:pPr>
+        <w:ind w:left="1440" w:hanging="360"/>
+      </w:pPr>
+    </w:lvl>
+    <w:lvl w:ilvl="2" w:tplc="0409001B" w:tentative="1">
+      <w:start w:val="1"/>
+      <w:numFmt w:val="lowerRoman"/>
+      <w:lvlText w:val="%3."/>
+      <w:lvlJc w:val="right"/>
+      <w:pPr>
+        <w:ind w:left="2160" w:hanging="180"/>
+      </w:pPr>
+    </w:lvl>
+    <w:lvl w:ilvl="3" w:tplc="0409000F" w:tentative="1">
+      <w:start w:val="1"/>
+      <w:numFmt w:val="decimal"/>
+      <w:lvlText w:val="%4."/>
+      <w:lvlJc w:val="left"/>
+      <w:pPr>
+        <w:ind w:left="2880" w:hanging="360"/>
+      </w:pPr>
+    </w:lvl>
+    <w:lvl w:ilvl="4" w:tplc="04090019" w:tentative="1">
+      <w:start w:val="1"/>
+      <w:numFmt w:val="lowerLetter"/>
+      <w:lvlText w:val="%5."/>
+      <w:lvlJc w:val="left"/>
+      <w:pPr>
+        <w:ind w:left="3600" w:hanging="360"/>
+      </w:pPr>
+    </w:lvl>
+    <w:lvl w:ilvl="5" w:tplc="0409001B" w:tentative="1">
+      <w:start w:val="1"/>
+      <w:numFmt w:val="lowerRoman"/>
+      <w:lvlText w:val="%6."/>
+      <w:lvlJc w:val="right"/>
+      <w:pPr>
+        <w:ind w:left="4320" w:hanging="180"/>
+      </w:pPr>
+    </w:lvl>
+    <w:lvl w:ilvl="6" w:tplc="0409000F" w:tentative="1">
+      <w:start w:val="1"/>
+      <w:numFmt w:val="decimal"/>
+      <w:lvlText w:val="%7."/>
+      <w:lvlJc w:val="left"/>
+      <w:pPr>
+        <w:ind w:left="5040" w:hanging="360"/>
+      </w:pPr>
+    </w:lvl>
+    <w:lvl w:ilvl="7" w:tplc="04090019" w:tentative="1">
+      <w:start w:val="1"/>
+      <w:numFmt w:val="lowerLetter"/>
+      <w:lvlText w:val="%8."/>
+      <w:lvlJc w:val="left"/>
+      <w:pPr>
+        <w:ind w:left="5760" w:hanging="360"/>
+      </w:pPr>
+    </w:lvl>
+    <w:lvl w:ilvl="8" w:tplc="0409001B" w:tentative="1">
+      <w:start w:val="1"/>
+      <w:numFmt w:val="lowerRoman"/>
+      <w:lvlText w:val="%9."/>
+      <w:lvlJc w:val="right"/>
+      <w:pPr>
+        <w:ind w:left="6480" w:hanging="180"/>
+      </w:pPr>
+    </w:lvl>
+  </w:abstractNum>
+  <w:abstractNum w:abstractNumId="2" w15:restartNumberingAfterBreak="0">
     <w:nsid w:val="0AF57EF8"/>
     <w:multiLevelType w:val="multilevel"/>
     <w:tmpl w:val="66FAFD6A"/>
@@ -689,7 +1338,7 @@
       </w:pPr>
     </w:lvl>
   </w:abstractNum>
-  <w:abstractNum w:abstractNumId="2" w15:restartNumberingAfterBreak="0">
+  <w:abstractNum w:abstractNumId="3" w15:restartNumberingAfterBreak="0">
     <w:nsid w:val="2B7C651F"/>
     <w:multiLevelType w:val="multilevel"/>
     <w:tmpl w:val="24EE47C6"/>
@@ -802,7 +1451,7 @@
       </w:pPr>
     </w:lvl>
   </w:abstractNum>
-  <w:abstractNum w:abstractNumId="3" w15:restartNumberingAfterBreak="0">
+  <w:abstractNum w:abstractNumId="4" w15:restartNumberingAfterBreak="0">
     <w:nsid w:val="39AA67F9"/>
     <w:multiLevelType w:val="hybridMultilevel"/>
     <w:tmpl w:val="354630E4"/>
@@ -888,7 +1537,7 @@
       </w:pPr>
     </w:lvl>
   </w:abstractNum>
-  <w:abstractNum w:abstractNumId="4" w15:restartNumberingAfterBreak="0">
+  <w:abstractNum w:abstractNumId="5" w15:restartNumberingAfterBreak="0">
     <w:nsid w:val="43902747"/>
     <w:multiLevelType w:val="multilevel"/>
     <w:tmpl w:val="F3F838F6"/>
@@ -1001,7 +1650,7 @@
       </w:pPr>
     </w:lvl>
   </w:abstractNum>
-  <w:abstractNum w:abstractNumId="5" w15:restartNumberingAfterBreak="0">
+  <w:abstractNum w:abstractNumId="6" w15:restartNumberingAfterBreak="0">
     <w:nsid w:val="538F56CA"/>
     <w:multiLevelType w:val="hybridMultilevel"/>
     <w:tmpl w:val="878229AA"/>
@@ -1114,7 +1763,7 @@
       </w:rPr>
     </w:lvl>
   </w:abstractNum>
-  <w:abstractNum w:abstractNumId="6" w15:restartNumberingAfterBreak="0">
+  <w:abstractNum w:abstractNumId="7" w15:restartNumberingAfterBreak="0">
     <w:nsid w:val="5A751189"/>
     <w:multiLevelType w:val="multilevel"/>
     <w:tmpl w:val="CB40EA38"/>
@@ -1227,7 +1876,7 @@
       </w:pPr>
     </w:lvl>
   </w:abstractNum>
-  <w:abstractNum w:abstractNumId="7" w15:restartNumberingAfterBreak="0">
+  <w:abstractNum w:abstractNumId="8" w15:restartNumberingAfterBreak="0">
     <w:nsid w:val="62F47DBF"/>
     <w:multiLevelType w:val="hybridMultilevel"/>
     <w:tmpl w:val="B7EEB4B0"/>
@@ -1340,7 +1989,7 @@
       </w:rPr>
     </w:lvl>
   </w:abstractNum>
-  <w:abstractNum w:abstractNumId="8" w15:restartNumberingAfterBreak="0">
+  <w:abstractNum w:abstractNumId="9" w15:restartNumberingAfterBreak="0">
     <w:nsid w:val="737D5AD2"/>
     <w:multiLevelType w:val="hybridMultilevel"/>
     <w:tmpl w:val="012C2C18"/>
@@ -1427,31 +2076,34 @@
     </w:lvl>
   </w:abstractNum>
   <w:num w:numId="1" w16cid:durableId="1753116448">
-    <w:abstractNumId w:val="2"/>
+    <w:abstractNumId w:val="3"/>
   </w:num>
   <w:num w:numId="2" w16cid:durableId="1118639988">
+    <w:abstractNumId w:val="8"/>
+  </w:num>
+  <w:num w:numId="3" w16cid:durableId="1637637431">
+    <w:abstractNumId w:val="6"/>
+  </w:num>
+  <w:num w:numId="4" w16cid:durableId="368530669">
     <w:abstractNumId w:val="7"/>
   </w:num>
-  <w:num w:numId="3" w16cid:durableId="1637637431">
+  <w:num w:numId="5" w16cid:durableId="1156384092">
     <w:abstractNumId w:val="5"/>
   </w:num>
-  <w:num w:numId="4" w16cid:durableId="368530669">
-    <w:abstractNumId w:val="6"/>
-  </w:num>
-  <w:num w:numId="5" w16cid:durableId="1156384092">
-    <w:abstractNumId w:val="4"/>
-  </w:num>
   <w:num w:numId="6" w16cid:durableId="761950172">
-    <w:abstractNumId w:val="1"/>
+    <w:abstractNumId w:val="2"/>
   </w:num>
   <w:num w:numId="7" w16cid:durableId="1829858642">
     <w:abstractNumId w:val="0"/>
   </w:num>
   <w:num w:numId="8" w16cid:durableId="2127506015">
-    <w:abstractNumId w:val="3"/>
+    <w:abstractNumId w:val="4"/>
   </w:num>
   <w:num w:numId="9" w16cid:durableId="1070691385">
-    <w:abstractNumId w:val="8"/>
+    <w:abstractNumId w:val="9"/>
+  </w:num>
+  <w:num w:numId="10" w16cid:durableId="528882375">
+    <w:abstractNumId w:val="1"/>
   </w:num>
 </w:numbering>
 </file>

</xml_diff>